<commit_message>
Prve dve faze dokumentacije
</commit_message>
<xml_diff>
--- a/Dokumentacija/D02_Vizija_Sistema.docx
+++ b/Dokumentacija/D02_Vizija_Sistema.docx
@@ -1,6 +1,6 @@
 
 <file path=word/document.xml><?xml version="1.0" encoding="utf-8"?>
-<w:document xmlns:wpc="http://schemas.microsoft.com/office/word/2010/wordprocessingCanvas" xmlns:cx="http://schemas.microsoft.com/office/drawing/2014/chartex" xmlns:cx1="http://schemas.microsoft.com/office/drawing/2015/9/8/chartex" xmlns:mc="http://schemas.openxmlformats.org/markup-compatibility/2006" xmlns:o="urn:schemas-microsoft-com:office:office" xmlns:r="http://schemas.openxmlformats.org/officeDocument/2006/relationships" xmlns:m="http://schemas.openxmlformats.org/officeDocument/2006/math" xmlns:v="urn:schemas-microsoft-com:vml" xmlns:wp14="http://schemas.microsoft.com/office/word/2010/wordprocessingDrawing" xmlns:wp="http://schemas.openxmlformats.org/drawingml/2006/wordprocessingDrawing" xmlns:w10="urn:schemas-microsoft-com:office:word" xmlns:w="http://schemas.openxmlformats.org/wordprocessingml/2006/main" xmlns:w14="http://schemas.microsoft.com/office/word/2010/wordml" xmlns:w15="http://schemas.microsoft.com/office/word/2012/wordml" xmlns:w16se="http://schemas.microsoft.com/office/word/2015/wordml/symex" xmlns:wpg="http://schemas.microsoft.com/office/word/2010/wordprocessingGroup" xmlns:wpi="http://schemas.microsoft.com/office/word/2010/wordprocessingInk" xmlns:wne="http://schemas.microsoft.com/office/word/2006/wordml" xmlns:wps="http://schemas.microsoft.com/office/word/2010/wordprocessingShape" mc:Ignorable="w14 w15 w16se wp14">
+<w:document xmlns:wpc="http://schemas.microsoft.com/office/word/2010/wordprocessingCanvas" xmlns:cx="http://schemas.microsoft.com/office/drawing/2014/chartex" xmlns:cx1="http://schemas.microsoft.com/office/drawing/2015/9/8/chartex" xmlns:cx2="http://schemas.microsoft.com/office/drawing/2015/10/21/chartex" xmlns:cx3="http://schemas.microsoft.com/office/drawing/2016/5/9/chartex" xmlns:cx4="http://schemas.microsoft.com/office/drawing/2016/5/10/chartex" xmlns:cx5="http://schemas.microsoft.com/office/drawing/2016/5/11/chartex" xmlns:cx6="http://schemas.microsoft.com/office/drawing/2016/5/12/chartex" xmlns:cx7="http://schemas.microsoft.com/office/drawing/2016/5/13/chartex" xmlns:cx8="http://schemas.microsoft.com/office/drawing/2016/5/14/chartex" xmlns:mc="http://schemas.openxmlformats.org/markup-compatibility/2006" xmlns:aink="http://schemas.microsoft.com/office/drawing/2016/ink" xmlns:am3d="http://schemas.microsoft.com/office/drawing/2017/model3d" xmlns:o="urn:schemas-microsoft-com:office:office" xmlns:oel="http://schemas.microsoft.com/office/2019/extlst" xmlns:r="http://schemas.openxmlformats.org/officeDocument/2006/relationships" xmlns:m="http://schemas.openxmlformats.org/officeDocument/2006/math" xmlns:v="urn:schemas-microsoft-com:vml" xmlns:wp14="http://schemas.microsoft.com/office/word/2010/wordprocessingDrawing" xmlns:wp="http://schemas.openxmlformats.org/drawingml/2006/wordprocessingDrawing" xmlns:w10="urn:schemas-microsoft-com:office:word" xmlns:w="http://schemas.openxmlformats.org/wordprocessingml/2006/main" xmlns:w14="http://schemas.microsoft.com/office/word/2010/wordml" xmlns:w15="http://schemas.microsoft.com/office/word/2012/wordml" xmlns:w16cex="http://schemas.microsoft.com/office/word/2018/wordml/cex" xmlns:w16cid="http://schemas.microsoft.com/office/word/2016/wordml/cid" xmlns:w16="http://schemas.microsoft.com/office/word/2018/wordml" xmlns:w16sdtdh="http://schemas.microsoft.com/office/word/2020/wordml/sdtdatahash" xmlns:w16se="http://schemas.microsoft.com/office/word/2015/wordml/symex" xmlns:wpg="http://schemas.microsoft.com/office/word/2010/wordprocessingGroup" xmlns:wpi="http://schemas.microsoft.com/office/word/2010/wordprocessingInk" xmlns:wne="http://schemas.microsoft.com/office/word/2006/wordml" xmlns:wps="http://schemas.microsoft.com/office/word/2010/wordprocessingShape" mc:Ignorable="w14 w15 w16se w16cid w16 w16cex w16sdtdh wp14">
   <w:body>
     <w:p>
       <w:pPr>
@@ -463,6 +463,7 @@
         <w:rPr>
           <w:lang w:val="sr-Latn-RS"/>
         </w:rPr>
+        <w:lastRenderedPageBreak/>
         <w:t>Sadržaj</w:t>
       </w:r>
     </w:p>
@@ -3241,6 +3242,7 @@
         <w:rPr>
           <w:lang w:val="sr-Latn-RS"/>
         </w:rPr>
+        <w:lastRenderedPageBreak/>
         <w:t>12.2</w:t>
       </w:r>
       <w:r>
@@ -3574,11 +3576,62 @@
     </w:p>
     <w:p>
       <w:pPr>
+        <w:pStyle w:val="Heading1"/>
+        <w:rPr>
+          <w:lang w:val="sr-Latn-RS"/>
+        </w:rPr>
+      </w:pPr>
+      <w:r>
+        <w:rPr>
+          <w:lang w:val="sr-Latn-RS"/>
+        </w:rPr>
+        <w:t>Cilj</w:t>
+      </w:r>
+      <w:r>
+        <w:rPr>
+          <w:lang w:val="sr-Latn-RS"/>
+        </w:rPr>
+        <w:t xml:space="preserve"> dokumenta</w:t>
+      </w:r>
+      <w:bookmarkEnd w:id="0"/>
+    </w:p>
+    <w:p>
+      <w:pPr>
         <w:pStyle w:val="BodyText"/>
         <w:rPr>
           <w:lang w:val="sr-Latn-RS"/>
         </w:rPr>
       </w:pPr>
+      <w:r>
+        <w:rPr>
+          <w:lang w:val="sr-Latn-RS"/>
+        </w:rPr>
+        <w:t xml:space="preserve">Cilj ovog dokumenta je definisanje zahteva visokog nivoa </w:t>
+      </w:r>
+      <w:r>
+        <w:rPr>
+          <w:lang w:val="sr-Latn-RS"/>
+        </w:rPr>
+        <w:t>za reali</w:t>
+      </w:r>
+      <w:r>
+        <w:rPr>
+          <w:lang w:val="sr-Latn-RS"/>
+        </w:rPr>
+        <w:t xml:space="preserve">zaciju </w:t>
+      </w:r>
+      <w:r>
+        <w:rPr>
+          <w:lang w:val="sr-Latn-RS"/>
+        </w:rPr>
+        <w:t>RoadRunner web aplikacije</w:t>
+      </w:r>
+      <w:r>
+        <w:rPr>
+          <w:lang w:val="sr-Latn-RS"/>
+        </w:rPr>
+        <w:t xml:space="preserve"> na osnovu potreba krajnjih korisnika.  </w:t>
+      </w:r>
     </w:p>
     <w:p>
       <w:pPr>
@@ -3587,69 +3640,12 @@
           <w:lang w:val="sr-Latn-RS"/>
         </w:rPr>
       </w:pPr>
-      <w:r>
-        <w:rPr>
-          <w:lang w:val="sr-Latn-RS"/>
-        </w:rPr>
-        <w:t>Cilj</w:t>
-      </w:r>
-      <w:r>
-        <w:rPr>
-          <w:lang w:val="sr-Latn-RS"/>
-        </w:rPr>
-        <w:t xml:space="preserve"> dokumenta</w:t>
-      </w:r>
-      <w:bookmarkEnd w:id="0"/>
-    </w:p>
-    <w:p>
-      <w:pPr>
-        <w:pStyle w:val="BodyText"/>
-        <w:rPr>
-          <w:lang w:val="sr-Latn-RS"/>
-        </w:rPr>
-      </w:pPr>
-      <w:r>
-        <w:rPr>
-          <w:lang w:val="sr-Latn-RS"/>
-        </w:rPr>
-        <w:t xml:space="preserve">Cilj ovog dokumenta je definisanje zahteva visokog nivoa </w:t>
-      </w:r>
-      <w:r>
-        <w:rPr>
-          <w:lang w:val="sr-Latn-RS"/>
-        </w:rPr>
-        <w:t>za reali</w:t>
-      </w:r>
-      <w:r>
-        <w:rPr>
-          <w:lang w:val="sr-Latn-RS"/>
-        </w:rPr>
-        <w:t xml:space="preserve">zaciju </w:t>
-      </w:r>
-      <w:r>
-        <w:rPr>
-          <w:lang w:val="sr-Latn-RS"/>
-        </w:rPr>
-        <w:t>RoadRunner web aplikacije</w:t>
-      </w:r>
-      <w:r>
-        <w:rPr>
-          <w:lang w:val="sr-Latn-RS"/>
-        </w:rPr>
-        <w:t xml:space="preserve"> na osnovu potreba krajnjih korisnika.  </w:t>
-      </w:r>
-    </w:p>
-    <w:p>
-      <w:pPr>
-        <w:pStyle w:val="Heading1"/>
-        <w:rPr>
-          <w:lang w:val="sr-Latn-RS"/>
-        </w:rPr>
-      </w:pPr>
       <w:bookmarkStart w:id="1" w:name="_Toc161771492"/>
+      <w:proofErr w:type="spellStart"/>
       <w:r>
         <w:t>Opseg</w:t>
       </w:r>
+      <w:proofErr w:type="spellEnd"/>
       <w:r>
         <w:rPr>
           <w:lang w:val="sr-Latn-RS"/>
@@ -3959,6 +3955,14 @@
     </w:p>
     <w:p>
       <w:pPr>
+        <w:pStyle w:val="BodyText"/>
+        <w:rPr>
+          <w:lang w:val="sr-Latn-RS"/>
+        </w:rPr>
+      </w:pPr>
+    </w:p>
+    <w:p>
+      <w:pPr>
         <w:pStyle w:val="Heading2"/>
         <w:rPr>
           <w:lang w:val="sr-Latn-RS"/>
@@ -3969,6 +3973,7 @@
         <w:rPr>
           <w:lang w:val="sr-Latn-RS"/>
         </w:rPr>
+        <w:lastRenderedPageBreak/>
         <w:t>Postavka</w:t>
       </w:r>
       <w:r>
@@ -5039,6 +5044,14 @@
     </w:p>
     <w:p>
       <w:pPr>
+        <w:pStyle w:val="BodyText"/>
+        <w:rPr>
+          <w:lang w:val="sr-Latn-RS"/>
+        </w:rPr>
+      </w:pPr>
+    </w:p>
+    <w:p>
+      <w:pPr>
         <w:pStyle w:val="Heading2"/>
         <w:rPr>
           <w:lang w:val="sr-Latn-RS"/>
@@ -5049,6 +5062,7 @@
         <w:rPr>
           <w:lang w:val="sr-Latn-RS"/>
         </w:rPr>
+        <w:lastRenderedPageBreak/>
         <w:t>Profili korisnika</w:t>
       </w:r>
       <w:bookmarkEnd w:id="9"/>
@@ -5255,6 +5269,14 @@
         </w:rPr>
         <w:t>što zahteva minimum modemsku Internet konekciju. Ne postoje posebna ograničenja u pogledu okruženja.</w:t>
       </w:r>
+    </w:p>
+    <w:p>
+      <w:pPr>
+        <w:pStyle w:val="BodyText"/>
+        <w:rPr>
+          <w:lang w:val="sr-Latn-RS"/>
+        </w:rPr>
+      </w:pPr>
     </w:p>
     <w:p>
       <w:pPr>
@@ -5495,6 +5517,7 @@
         <w:rPr>
           <w:lang w:val="sr-Latn-RS"/>
         </w:rPr>
+        <w:lastRenderedPageBreak/>
         <w:t>Opis</w:t>
       </w:r>
       <w:r>
@@ -5533,11 +5556,31 @@
     </w:p>
     <w:p>
       <w:pPr>
-        <w:pStyle w:val="BodyText"/>
-        <w:rPr>
-          <w:lang w:val="sr-Latn-RS"/>
-        </w:rPr>
-      </w:pPr>
+        <w:pStyle w:val="Heading2"/>
+        <w:rPr>
+          <w:lang w:val="sr-Latn-RS"/>
+        </w:rPr>
+      </w:pPr>
+      <w:bookmarkStart w:id="14" w:name="_Toc161771505"/>
+      <w:r>
+        <w:rPr>
+          <w:lang w:val="sr-Latn-RS"/>
+        </w:rPr>
+        <w:t>Perspektiva proi</w:t>
+      </w:r>
+      <w:r>
+        <w:rPr>
+          <w:lang w:val="sr-Latn-RS"/>
+        </w:rPr>
+        <w:t>z</w:t>
+      </w:r>
+      <w:r>
+        <w:rPr>
+          <w:lang w:val="sr-Latn-RS"/>
+        </w:rPr>
+        <w:t>voda</w:t>
+      </w:r>
+      <w:bookmarkEnd w:id="14"/>
       <w:r>
         <w:rPr>
           <w:lang w:val="sr-Latn-RS"/>
@@ -5547,40 +5590,6 @@
     </w:p>
     <w:p>
       <w:pPr>
-        <w:pStyle w:val="Heading2"/>
-        <w:rPr>
-          <w:lang w:val="sr-Latn-RS"/>
-        </w:rPr>
-      </w:pPr>
-      <w:bookmarkStart w:id="14" w:name="_Toc161771505"/>
-      <w:r>
-        <w:rPr>
-          <w:lang w:val="sr-Latn-RS"/>
-        </w:rPr>
-        <w:t>Perspektiva proi</w:t>
-      </w:r>
-      <w:r>
-        <w:rPr>
-          <w:lang w:val="sr-Latn-RS"/>
-        </w:rPr>
-        <w:t>z</w:t>
-      </w:r>
-      <w:r>
-        <w:rPr>
-          <w:lang w:val="sr-Latn-RS"/>
-        </w:rPr>
-        <w:t>voda</w:t>
-      </w:r>
-      <w:bookmarkEnd w:id="14"/>
-      <w:r>
-        <w:rPr>
-          <w:lang w:val="sr-Latn-RS"/>
-        </w:rPr>
-        <w:t xml:space="preserve"> </w:t>
-      </w:r>
-    </w:p>
-    <w:p>
-      <w:pPr>
         <w:ind w:left="720"/>
         <w:rPr>
           <w:lang w:val="sr-Latn-RS"/>
@@ -5620,17 +5629,6 @@
         </w:rPr>
         <w:t>RoadRunner će biti zasnovan na klijent/server arhitekturi Web aplikacija ilustrovanoj na slici 1.1. Serverski deo će se izvršavati u kontekstu Web servera. Ne postoji potreba za posebnom instalacijom, samo je potrebno voditi računa o kompatibilnosti web aplikacija sa različitim tipovima Web čitača. RoadRunner web aplikacija mora da radi na svim vrstama uređaja (personalnim računarima, telefonima, laptopovima...) koji na sebi imaju instaliran Web čitač. Tehnologija izabrana za izradu web aplikacije je React, i ona pokriva navedene potrebe web aplikacije.</w:t>
       </w:r>
-    </w:p>
-    <w:p>
-      <w:pPr>
-        <w:pStyle w:val="BodyText"/>
-        <w:ind w:left="0"/>
-        <w:rPr>
-          <w:rFonts w:ascii="Arial" w:hAnsi="Arial"/>
-          <w:b/>
-          <w:lang w:val="sr-Latn-RS"/>
-        </w:rPr>
-      </w:pPr>
     </w:p>
     <w:p>
       <w:pPr>
@@ -5784,7 +5782,13 @@
                                 <w:rPr>
                                   <w:lang w:val="sr-Latn-CS"/>
                                 </w:rPr>
-                                <w:t>Web server</w:t>
+                                <w:t xml:space="preserve">Web </w:t>
+                              </w:r>
+                              <w:r>
+                                <w:rPr>
+                                  <w:lang w:val="sr-Latn-CS"/>
+                                </w:rPr>
+                                <w:t>server</w:t>
                               </w:r>
                             </w:p>
                             <w:p>
@@ -6171,40 +6175,29 @@
     </w:p>
     <w:p>
       <w:pPr>
+        <w:pStyle w:val="Heading2"/>
+        <w:rPr>
+          <w:lang w:val="sr-Latn-RS"/>
+        </w:rPr>
+      </w:pPr>
+      <w:bookmarkStart w:id="15" w:name="_Toc161771506"/>
+      <w:r>
+        <w:rPr>
+          <w:lang w:val="sr-Latn-RS"/>
+        </w:rPr>
+        <w:t xml:space="preserve">Pregled </w:t>
+      </w:r>
+      <w:r>
+        <w:rPr>
+          <w:lang w:val="sr-Latn-RS"/>
+        </w:rPr>
+        <w:t>mogućnosti</w:t>
+      </w:r>
+      <w:bookmarkEnd w:id="15"/>
+    </w:p>
+    <w:p>
+      <w:pPr>
         <w:pStyle w:val="BodyText"/>
-        <w:jc w:val="center"/>
-        <w:rPr>
-          <w:rFonts w:ascii="Arial" w:hAnsi="Arial"/>
-          <w:b/>
-          <w:lang w:val="sr-Latn-RS"/>
-        </w:rPr>
-      </w:pPr>
-    </w:p>
-    <w:p>
-      <w:pPr>
-        <w:pStyle w:val="Heading2"/>
-        <w:rPr>
-          <w:lang w:val="sr-Latn-RS"/>
-        </w:rPr>
-      </w:pPr>
-      <w:bookmarkStart w:id="15" w:name="_Toc161771506"/>
-      <w:r>
-        <w:rPr>
-          <w:lang w:val="sr-Latn-RS"/>
-        </w:rPr>
-        <w:t xml:space="preserve">Pregled </w:t>
-      </w:r>
-      <w:r>
-        <w:rPr>
-          <w:lang w:val="sr-Latn-RS"/>
-        </w:rPr>
-        <w:t>mogućnosti</w:t>
-      </w:r>
-      <w:bookmarkEnd w:id="15"/>
-    </w:p>
-    <w:p>
-      <w:pPr>
-        <w:pStyle w:val="BodyText"/>
         <w:rPr>
           <w:lang w:val="sr-Latn-RS"/>
         </w:rPr>
@@ -6219,13 +6212,7 @@
         <w:rPr>
           <w:lang w:val="sr-Latn-RS"/>
         </w:rPr>
-        <w:t>RoadRunner</w:t>
-      </w:r>
-      <w:r>
-        <w:rPr>
-          <w:lang w:val="sr-Latn-RS"/>
-        </w:rPr>
-        <w:t xml:space="preserve"> web aplikacije</w:t>
+        <w:t>RoadRunner web aplikacije</w:t>
       </w:r>
       <w:r>
         <w:rPr>
@@ -6360,19 +6347,7 @@
               <w:rPr>
                 <w:lang w:val="sr-Latn-RS"/>
               </w:rPr>
-              <w:t xml:space="preserve">dostupnih </w:t>
-            </w:r>
-            <w:r>
-              <w:rPr>
-                <w:lang w:val="sr-Latn-RS"/>
-              </w:rPr>
-              <w:t>tura i vozača</w:t>
-            </w:r>
-            <w:r>
-              <w:rPr>
-                <w:lang w:val="sr-Latn-RS"/>
-              </w:rPr>
-              <w:t>.</w:t>
+              <w:t>dostupnih tura i vozača.</w:t>
             </w:r>
           </w:p>
           <w:p>
@@ -6398,43 +6373,7 @@
               <w:rPr>
                 <w:lang w:val="sr-Latn-RS"/>
               </w:rPr>
-              <w:t xml:space="preserve">Sortiranje i filtriranje </w:t>
-            </w:r>
-            <w:r>
-              <w:rPr>
-                <w:lang w:val="sr-Latn-RS"/>
-              </w:rPr>
-              <w:t>tura i vozača</w:t>
-            </w:r>
-            <w:r>
-              <w:rPr>
-                <w:lang w:val="sr-Latn-RS"/>
-              </w:rPr>
-              <w:t xml:space="preserve"> po različitim kriterijumima(npr </w:t>
-            </w:r>
-            <w:r>
-              <w:rPr>
-                <w:lang w:val="sr-Latn-RS"/>
-              </w:rPr>
-              <w:t>ocena</w:t>
-            </w:r>
-            <w:r>
-              <w:rPr>
-                <w:lang w:val="sr-Latn-RS"/>
-              </w:rPr>
-              <w:t xml:space="preserve">, </w:t>
-            </w:r>
-            <w:r>
-              <w:rPr>
-                <w:lang w:val="sr-Latn-RS"/>
-              </w:rPr>
-              <w:t>vrsta</w:t>
-            </w:r>
-            <w:r>
-              <w:rPr>
-                <w:lang w:val="sr-Latn-RS"/>
-              </w:rPr>
-              <w:t xml:space="preserve"> itd</w:t>
+              <w:t>Sortiranje i filtriranje tura i vozača po različitim kriterijumima(npr ocena, vrsta itd</w:t>
             </w:r>
             <w:r>
               <w:rPr>
@@ -6662,6 +6601,7 @@
         <w:rPr>
           <w:lang w:val="sr-Latn-RS"/>
         </w:rPr>
+        <w:lastRenderedPageBreak/>
         <w:t>Pretpostavke i zavisnosti</w:t>
       </w:r>
       <w:bookmarkEnd w:id="16"/>
@@ -6865,19 +6805,7 @@
         <w:rPr>
           <w:lang w:val="sr-Latn-RS"/>
         </w:rPr>
-        <w:t xml:space="preserve">Instalacija za </w:t>
-      </w:r>
-      <w:r>
-        <w:rPr>
-          <w:lang w:val="sr-Latn-RS"/>
-        </w:rPr>
-        <w:t>RoadRunner</w:t>
-      </w:r>
-      <w:r>
-        <w:rPr>
-          <w:lang w:val="sr-Latn-RS"/>
-        </w:rPr>
-        <w:t xml:space="preserve"> projekat nije potrebna, potreban je samo uređaj, internet konekcija i Web pretraživač preko koga se pristupa web aplikaciji.</w:t>
+        <w:t>Instalacija za RoadRunner projekat nije potrebna, potreban je samo uređaj, internet konekcija i Web pretraživač preko koga se pristupa web aplikaciji.</w:t>
       </w:r>
     </w:p>
     <w:p>
@@ -6976,13 +6904,7 @@
         <w:rPr>
           <w:lang w:val="sr-Latn-RS"/>
         </w:rPr>
-        <w:t>kompanije,vozače i dispečera</w:t>
-      </w:r>
-      <w:r>
-        <w:rPr>
-          <w:lang w:val="sr-Latn-RS"/>
-        </w:rPr>
-        <w:t xml:space="preserve"> </w:t>
+        <w:t xml:space="preserve">kompanije,vozače i dispečera </w:t>
       </w:r>
       <w:r>
         <w:rPr>
@@ -7124,13 +7046,7 @@
         <w:rPr>
           <w:lang w:val="sr-Latn-RS"/>
         </w:rPr>
-        <w:t xml:space="preserve"> osnovnih podataka o </w:t>
-      </w:r>
-      <w:r>
-        <w:rPr>
-          <w:lang w:val="sr-Latn-RS"/>
-        </w:rPr>
-        <w:t>sebi</w:t>
+        <w:t xml:space="preserve"> osnovnih podataka o sebi</w:t>
       </w:r>
       <w:r>
         <w:rPr>
@@ -7142,7 +7058,27 @@
         <w:rPr>
           <w:lang w:val="sr-Latn-RS"/>
         </w:rPr>
-        <w:t xml:space="preserve">ranici prezentacije </w:t>
+        <w:t>ranici prezentacije vozača , takodje vozač je zadužena i za ažuriranju svojih vozila(dodavanje novih ,brisanje postojećih)</w:t>
+      </w:r>
+      <w:r>
+        <w:rPr>
+          <w:lang w:val="sr-Latn-RS"/>
+        </w:rPr>
+        <w:t>.</w:t>
+      </w:r>
+    </w:p>
+    <w:p>
+      <w:pPr>
+        <w:pStyle w:val="Heading2"/>
+        <w:rPr>
+          <w:lang w:val="sr-Latn-RS"/>
+        </w:rPr>
+      </w:pPr>
+      <w:r>
+        <w:rPr>
+          <w:lang w:val="sr-Latn-RS"/>
+        </w:rPr>
+        <w:t xml:space="preserve">Chat, komunikacija </w:t>
       </w:r>
       <w:r>
         <w:rPr>
@@ -7154,31 +7090,27 @@
         <w:rPr>
           <w:lang w:val="sr-Latn-RS"/>
         </w:rPr>
-        <w:t xml:space="preserve"> , takodje </w:t>
-      </w:r>
-      <w:r>
-        <w:rPr>
-          <w:lang w:val="sr-Latn-RS"/>
-        </w:rPr>
-        <w:t>vozač je zadužena i za</w:t>
-      </w:r>
-      <w:r>
-        <w:rPr>
-          <w:lang w:val="sr-Latn-RS"/>
-        </w:rPr>
-        <w:t xml:space="preserve"> ažuriranju svojih </w:t>
-      </w:r>
-      <w:r>
-        <w:rPr>
-          <w:lang w:val="sr-Latn-RS"/>
-        </w:rPr>
-        <w:t>vozila(dodavanje novih ,brisanje postojećih)</w:t>
-      </w:r>
-      <w:r>
-        <w:rPr>
-          <w:lang w:val="sr-Latn-RS"/>
-        </w:rPr>
-        <w:t>.</w:t>
+        <w:t xml:space="preserve"> sa </w:t>
+      </w:r>
+      <w:r>
+        <w:rPr>
+          <w:lang w:val="sr-Latn-RS"/>
+        </w:rPr>
+        <w:t>dispečerom i kompanijom</w:t>
+      </w:r>
+    </w:p>
+    <w:p>
+      <w:pPr>
+        <w:pStyle w:val="BodyText"/>
+        <w:rPr>
+          <w:lang w:val="sr-Latn-RS"/>
+        </w:rPr>
+      </w:pPr>
+      <w:r>
+        <w:rPr>
+          <w:lang w:val="sr-Latn-RS"/>
+        </w:rPr>
+        <w:t>Kada se uloguje, vozač može da vidi ponudjene ture od dispečera, da ih prihvata ili odbacuje i da tokom prevoza komunicira sa kompanijom.</w:t>
       </w:r>
     </w:p>
     <w:p>
@@ -7192,25 +7124,7 @@
         <w:rPr>
           <w:lang w:val="sr-Latn-RS"/>
         </w:rPr>
-        <w:t xml:space="preserve">Chat, komunikacija </w:t>
-      </w:r>
-      <w:r>
-        <w:rPr>
-          <w:lang w:val="sr-Latn-RS"/>
-        </w:rPr>
-        <w:t>vozača</w:t>
-      </w:r>
-      <w:r>
-        <w:rPr>
-          <w:lang w:val="sr-Latn-RS"/>
-        </w:rPr>
-        <w:t xml:space="preserve"> sa </w:t>
-      </w:r>
-      <w:r>
-        <w:rPr>
-          <w:lang w:val="sr-Latn-RS"/>
-        </w:rPr>
-        <w:t>dispečerom i kompanijom</w:t>
+        <w:t>Odabir vozača</w:t>
       </w:r>
     </w:p>
     <w:p>
@@ -7224,72 +7138,23 @@
         <w:rPr>
           <w:lang w:val="sr-Latn-RS"/>
         </w:rPr>
-        <w:t xml:space="preserve">Kada se uloguje, </w:t>
-      </w:r>
-      <w:r>
-        <w:rPr>
-          <w:lang w:val="sr-Latn-RS"/>
-        </w:rPr>
-        <w:t>vozač</w:t>
-      </w:r>
-      <w:r>
-        <w:rPr>
-          <w:lang w:val="sr-Latn-RS"/>
-        </w:rPr>
-        <w:t xml:space="preserve"> može da vidi </w:t>
-      </w:r>
-      <w:r>
-        <w:rPr>
-          <w:lang w:val="sr-Latn-RS"/>
-        </w:rPr>
-        <w:t>ponudjene ture od dispečera</w:t>
-      </w:r>
-      <w:r>
-        <w:rPr>
-          <w:lang w:val="sr-Latn-RS"/>
-        </w:rPr>
-        <w:t xml:space="preserve">, da </w:t>
-      </w:r>
-      <w:r>
-        <w:rPr>
-          <w:lang w:val="sr-Latn-RS"/>
-        </w:rPr>
-        <w:t>ih prihvata ili odbacuje i da tokom prevoza komunicira sa kompanijom.</w:t>
-      </w:r>
-    </w:p>
-    <w:p>
-      <w:pPr>
-        <w:pStyle w:val="Heading2"/>
-        <w:rPr>
-          <w:lang w:val="sr-Latn-RS"/>
-        </w:rPr>
-      </w:pPr>
-      <w:r>
-        <w:rPr>
-          <w:lang w:val="sr-Latn-RS"/>
-        </w:rPr>
-        <w:t>Odabir vozača</w:t>
+        <w:t xml:space="preserve">Kompanija od dispečera dobija lsitu ponudjenih vozača i ona sama bira odredjenog , dispečer kontaktira odabranog vozača i vrši finalizovanje dogovora. </w:t>
+      </w:r>
+      <w:r>
+        <w:rPr>
+          <w:lang w:val="sr-Latn-RS"/>
+        </w:rPr>
+        <w:t xml:space="preserve"> </w:t>
       </w:r>
     </w:p>
     <w:p>
       <w:pPr>
         <w:pStyle w:val="BodyText"/>
-        <w:rPr>
-          <w:lang w:val="sr-Latn-RS"/>
-        </w:rPr>
-      </w:pPr>
-      <w:r>
-        <w:rPr>
-          <w:lang w:val="sr-Latn-RS"/>
-        </w:rPr>
-        <w:t xml:space="preserve">Kompanija od dispečera dobija lsitu ponudjenih vozača i ona sama bira odredjenog , dispečer kontaktira odabranog vozača i vrši finalizovanje dogovora. </w:t>
-      </w:r>
-      <w:r>
-        <w:rPr>
-          <w:lang w:val="sr-Latn-RS"/>
-        </w:rPr>
-        <w:t xml:space="preserve"> </w:t>
-      </w:r>
+        <w:ind w:left="0"/>
+        <w:rPr>
+          <w:lang w:val="sr-Latn-RS"/>
+        </w:rPr>
+      </w:pPr>
     </w:p>
     <w:p>
       <w:pPr>
@@ -7405,6 +7270,7 @@
         <w:rPr>
           <w:lang w:val="sr-Latn-RS"/>
         </w:rPr>
+        <w:lastRenderedPageBreak/>
         <w:t>Zahtevi u pogledu kvaliteta</w:t>
       </w:r>
       <w:bookmarkEnd w:id="23"/>
@@ -7530,6 +7396,14 @@
         </w:rPr>
         <w:t>.</w:t>
       </w:r>
+    </w:p>
+    <w:p>
+      <w:pPr>
+        <w:pStyle w:val="BodyText"/>
+        <w:rPr>
+          <w:lang w:val="sr-Latn-RS"/>
+        </w:rPr>
+      </w:pPr>
     </w:p>
     <w:p>
       <w:pPr>
@@ -7778,6 +7652,15 @@
     </w:p>
     <w:p>
       <w:pPr>
+        <w:pStyle w:val="BodyText"/>
+        <w:ind w:left="0"/>
+        <w:rPr>
+          <w:lang w:val="sr-Latn-RS"/>
+        </w:rPr>
+      </w:pPr>
+    </w:p>
+    <w:p>
+      <w:pPr>
         <w:pStyle w:val="Heading1"/>
         <w:rPr>
           <w:lang w:val="sr-Latn-RS"/>
@@ -7850,25 +7733,7 @@
         <w:rPr>
           <w:lang w:val="sr-Latn-RS"/>
         </w:rPr>
-        <w:t>RoadRunner</w:t>
-      </w:r>
-      <w:r>
-        <w:rPr>
-          <w:lang w:val="sr-Latn-RS"/>
-        </w:rPr>
-        <w:t xml:space="preserve"> sistem će biti razvijen korišćenjem </w:t>
-      </w:r>
-      <w:r>
-        <w:rPr>
-          <w:lang w:val="sr-Latn-RS"/>
-        </w:rPr>
-        <w:t>React</w:t>
-      </w:r>
-      <w:r>
-        <w:rPr>
-          <w:lang w:val="sr-Latn-RS"/>
-        </w:rPr>
-        <w:t>. Svi web čitači koji podržavaju najmanje ES5 funkcionalnosti će moći da pristupe web sajtu. Korisnički interfejs Web aplikacije mora da bude optimizovan za mobilne uređaje,tablete,laptopove, kao i personalne računare.</w:t>
+        <w:t>RoadRunner sistem će biti razvijen korišćenjem React. Svi web čitači koji podržavaju najmanje ES5 funkcionalnosti će moći da pristupe web sajtu. Korisnički interfejs Web aplikacije mora da bude optimizovan za mobilne uređaje,tablete,laptopove, kao i personalne računare.</w:t>
       </w:r>
     </w:p>
     <w:p>
@@ -7935,6 +7800,46 @@
         </w:rPr>
         <w:t xml:space="preserve">. </w:t>
       </w:r>
+    </w:p>
+    <w:p>
+      <w:pPr>
+        <w:pStyle w:val="BodyText"/>
+        <w:rPr>
+          <w:lang w:val="sr-Latn-RS"/>
+        </w:rPr>
+      </w:pPr>
+    </w:p>
+    <w:p>
+      <w:pPr>
+        <w:pStyle w:val="BodyText"/>
+        <w:rPr>
+          <w:lang w:val="sr-Latn-RS"/>
+        </w:rPr>
+      </w:pPr>
+    </w:p>
+    <w:p>
+      <w:pPr>
+        <w:pStyle w:val="BodyText"/>
+        <w:rPr>
+          <w:lang w:val="sr-Latn-RS"/>
+        </w:rPr>
+      </w:pPr>
+    </w:p>
+    <w:p>
+      <w:pPr>
+        <w:pStyle w:val="BodyText"/>
+        <w:rPr>
+          <w:lang w:val="sr-Latn-RS"/>
+        </w:rPr>
+      </w:pPr>
+    </w:p>
+    <w:p>
+      <w:pPr>
+        <w:pStyle w:val="BodyText"/>
+        <w:rPr>
+          <w:lang w:val="sr-Latn-RS"/>
+        </w:rPr>
+      </w:pPr>
     </w:p>
     <w:p>
       <w:pPr>
@@ -8131,21 +8036,7 @@
         <w:rPr>
           <w:lang w:val="sr-Latn-RS"/>
         </w:rPr>
-        <w:t xml:space="preserve">Dodatna instalacija i konfigurisanje neće biti potrebno, zato što će </w:t>
-      </w:r>
-      <w:r>
-        <w:rPr>
-          <w:lang w:val="sr-Latn-RS"/>
-        </w:rPr>
-        <w:t>RoadRunner</w:t>
-      </w:r>
-      <w:bookmarkStart w:id="34" w:name="_GoBack"/>
-      <w:bookmarkEnd w:id="34"/>
-      <w:r>
-        <w:rPr>
-          <w:lang w:val="sr-Latn-RS"/>
-        </w:rPr>
-        <w:t xml:space="preserve"> biti razvijen kao web aplikacija.</w:t>
+        <w:t>Dodatna instalacija i konfigurisanje neće biti potrebno, zato što će RoadRunner biti razvijen kao web aplikacija.</w:t>
       </w:r>
     </w:p>
     <w:p>
@@ -8159,14 +8050,14 @@
           <w:lang w:val="sr-Latn-RS"/>
         </w:rPr>
       </w:pPr>
-      <w:bookmarkStart w:id="35" w:name="_Toc161771530"/>
+      <w:bookmarkStart w:id="34" w:name="_Toc161771530"/>
       <w:r>
         <w:rPr>
           <w:lang w:val="sr-Latn-RS"/>
         </w:rPr>
         <w:t>Pakovanje proizvoda</w:t>
       </w:r>
-      <w:bookmarkEnd w:id="35"/>
+      <w:bookmarkEnd w:id="34"/>
     </w:p>
     <w:p>
       <w:pPr>
@@ -8202,7 +8093,7 @@
 </file>
 
 <file path=word/endnotes.xml><?xml version="1.0" encoding="utf-8"?>
-<w:endnotes xmlns:wpc="http://schemas.microsoft.com/office/word/2010/wordprocessingCanvas" xmlns:cx="http://schemas.microsoft.com/office/drawing/2014/chartex" xmlns:cx1="http://schemas.microsoft.com/office/drawing/2015/9/8/chartex" xmlns:mc="http://schemas.openxmlformats.org/markup-compatibility/2006" xmlns:o="urn:schemas-microsoft-com:office:office" xmlns:r="http://schemas.openxmlformats.org/officeDocument/2006/relationships" xmlns:m="http://schemas.openxmlformats.org/officeDocument/2006/math" xmlns:v="urn:schemas-microsoft-com:vml" xmlns:wp14="http://schemas.microsoft.com/office/word/2010/wordprocessingDrawing" xmlns:wp="http://schemas.openxmlformats.org/drawingml/2006/wordprocessingDrawing" xmlns:w10="urn:schemas-microsoft-com:office:word" xmlns:w="http://schemas.openxmlformats.org/wordprocessingml/2006/main" xmlns:w14="http://schemas.microsoft.com/office/word/2010/wordml" xmlns:w15="http://schemas.microsoft.com/office/word/2012/wordml" xmlns:w16se="http://schemas.microsoft.com/office/word/2015/wordml/symex" xmlns:wpg="http://schemas.microsoft.com/office/word/2010/wordprocessingGroup" xmlns:wpi="http://schemas.microsoft.com/office/word/2010/wordprocessingInk" xmlns:wne="http://schemas.microsoft.com/office/word/2006/wordml" xmlns:wps="http://schemas.microsoft.com/office/word/2010/wordprocessingShape" mc:Ignorable="w14 w15 w16se wp14">
+<w:endnotes xmlns:wpc="http://schemas.microsoft.com/office/word/2010/wordprocessingCanvas" xmlns:cx="http://schemas.microsoft.com/office/drawing/2014/chartex" xmlns:cx1="http://schemas.microsoft.com/office/drawing/2015/9/8/chartex" xmlns:cx2="http://schemas.microsoft.com/office/drawing/2015/10/21/chartex" xmlns:cx3="http://schemas.microsoft.com/office/drawing/2016/5/9/chartex" xmlns:cx4="http://schemas.microsoft.com/office/drawing/2016/5/10/chartex" xmlns:cx5="http://schemas.microsoft.com/office/drawing/2016/5/11/chartex" xmlns:cx6="http://schemas.microsoft.com/office/drawing/2016/5/12/chartex" xmlns:cx7="http://schemas.microsoft.com/office/drawing/2016/5/13/chartex" xmlns:cx8="http://schemas.microsoft.com/office/drawing/2016/5/14/chartex" xmlns:mc="http://schemas.openxmlformats.org/markup-compatibility/2006" xmlns:aink="http://schemas.microsoft.com/office/drawing/2016/ink" xmlns:am3d="http://schemas.microsoft.com/office/drawing/2017/model3d" xmlns:o="urn:schemas-microsoft-com:office:office" xmlns:oel="http://schemas.microsoft.com/office/2019/extlst" xmlns:r="http://schemas.openxmlformats.org/officeDocument/2006/relationships" xmlns:m="http://schemas.openxmlformats.org/officeDocument/2006/math" xmlns:v="urn:schemas-microsoft-com:vml" xmlns:wp14="http://schemas.microsoft.com/office/word/2010/wordprocessingDrawing" xmlns:wp="http://schemas.openxmlformats.org/drawingml/2006/wordprocessingDrawing" xmlns:w10="urn:schemas-microsoft-com:office:word" xmlns:w="http://schemas.openxmlformats.org/wordprocessingml/2006/main" xmlns:w14="http://schemas.microsoft.com/office/word/2010/wordml" xmlns:w15="http://schemas.microsoft.com/office/word/2012/wordml" xmlns:w16cex="http://schemas.microsoft.com/office/word/2018/wordml/cex" xmlns:w16cid="http://schemas.microsoft.com/office/word/2016/wordml/cid" xmlns:w16="http://schemas.microsoft.com/office/word/2018/wordml" xmlns:w16sdtdh="http://schemas.microsoft.com/office/word/2020/wordml/sdtdatahash" xmlns:w16se="http://schemas.microsoft.com/office/word/2015/wordml/symex" xmlns:wpg="http://schemas.microsoft.com/office/word/2010/wordprocessingGroup" xmlns:wpi="http://schemas.microsoft.com/office/word/2010/wordprocessingInk" xmlns:wne="http://schemas.microsoft.com/office/word/2006/wordml" xmlns:wps="http://schemas.microsoft.com/office/word/2010/wordprocessingShape" mc:Ignorable="w14 w15 w16se w16cid w16 w16cex w16sdtdh wp14">
   <w:endnote w:type="separator" w:id="-1">
     <w:p>
       <w:r>
@@ -8221,7 +8112,7 @@
 </file>
 
 <file path=word/footer1.xml><?xml version="1.0" encoding="utf-8"?>
-<w:ftr xmlns:wpc="http://schemas.microsoft.com/office/word/2010/wordprocessingCanvas" xmlns:cx="http://schemas.microsoft.com/office/drawing/2014/chartex" xmlns:cx1="http://schemas.microsoft.com/office/drawing/2015/9/8/chartex" xmlns:mc="http://schemas.openxmlformats.org/markup-compatibility/2006" xmlns:o="urn:schemas-microsoft-com:office:office" xmlns:r="http://schemas.openxmlformats.org/officeDocument/2006/relationships" xmlns:m="http://schemas.openxmlformats.org/officeDocument/2006/math" xmlns:v="urn:schemas-microsoft-com:vml" xmlns:wp14="http://schemas.microsoft.com/office/word/2010/wordprocessingDrawing" xmlns:wp="http://schemas.openxmlformats.org/drawingml/2006/wordprocessingDrawing" xmlns:w10="urn:schemas-microsoft-com:office:word" xmlns:w="http://schemas.openxmlformats.org/wordprocessingml/2006/main" xmlns:w14="http://schemas.microsoft.com/office/word/2010/wordml" xmlns:w15="http://schemas.microsoft.com/office/word/2012/wordml" xmlns:w16se="http://schemas.microsoft.com/office/word/2015/wordml/symex" xmlns:wpg="http://schemas.microsoft.com/office/word/2010/wordprocessingGroup" xmlns:wpi="http://schemas.microsoft.com/office/word/2010/wordprocessingInk" xmlns:wne="http://schemas.microsoft.com/office/word/2006/wordml" xmlns:wps="http://schemas.microsoft.com/office/word/2010/wordprocessingShape" mc:Ignorable="w14 w15 w16se wp14">
+<w:ftr xmlns:wpc="http://schemas.microsoft.com/office/word/2010/wordprocessingCanvas" xmlns:cx="http://schemas.microsoft.com/office/drawing/2014/chartex" xmlns:cx1="http://schemas.microsoft.com/office/drawing/2015/9/8/chartex" xmlns:cx2="http://schemas.microsoft.com/office/drawing/2015/10/21/chartex" xmlns:cx3="http://schemas.microsoft.com/office/drawing/2016/5/9/chartex" xmlns:cx4="http://schemas.microsoft.com/office/drawing/2016/5/10/chartex" xmlns:cx5="http://schemas.microsoft.com/office/drawing/2016/5/11/chartex" xmlns:cx6="http://schemas.microsoft.com/office/drawing/2016/5/12/chartex" xmlns:cx7="http://schemas.microsoft.com/office/drawing/2016/5/13/chartex" xmlns:cx8="http://schemas.microsoft.com/office/drawing/2016/5/14/chartex" xmlns:mc="http://schemas.openxmlformats.org/markup-compatibility/2006" xmlns:aink="http://schemas.microsoft.com/office/drawing/2016/ink" xmlns:am3d="http://schemas.microsoft.com/office/drawing/2017/model3d" xmlns:o="urn:schemas-microsoft-com:office:office" xmlns:oel="http://schemas.microsoft.com/office/2019/extlst" xmlns:r="http://schemas.openxmlformats.org/officeDocument/2006/relationships" xmlns:m="http://schemas.openxmlformats.org/officeDocument/2006/math" xmlns:v="urn:schemas-microsoft-com:vml" xmlns:wp14="http://schemas.microsoft.com/office/word/2010/wordprocessingDrawing" xmlns:wp="http://schemas.openxmlformats.org/drawingml/2006/wordprocessingDrawing" xmlns:w10="urn:schemas-microsoft-com:office:word" xmlns:w="http://schemas.openxmlformats.org/wordprocessingml/2006/main" xmlns:w14="http://schemas.microsoft.com/office/word/2010/wordml" xmlns:w15="http://schemas.microsoft.com/office/word/2012/wordml" xmlns:w16cex="http://schemas.microsoft.com/office/word/2018/wordml/cex" xmlns:w16cid="http://schemas.microsoft.com/office/word/2016/wordml/cid" xmlns:w16="http://schemas.microsoft.com/office/word/2018/wordml" xmlns:w16sdtdh="http://schemas.microsoft.com/office/word/2020/wordml/sdtdatahash" xmlns:w16se="http://schemas.microsoft.com/office/word/2015/wordml/symex" xmlns:wpg="http://schemas.microsoft.com/office/word/2010/wordprocessingGroup" xmlns:wpi="http://schemas.microsoft.com/office/word/2010/wordprocessingInk" xmlns:wne="http://schemas.microsoft.com/office/word/2006/wordml" xmlns:wps="http://schemas.microsoft.com/office/word/2010/wordprocessingShape" mc:Ignorable="w14 w15 w16se w16cid w16 w16cex w16sdtdh wp14">
   <w:p>
     <w:pPr>
       <w:pStyle w:val="Footer"/>
@@ -8259,7 +8150,7 @@
 </file>
 
 <file path=word/footer2.xml><?xml version="1.0" encoding="utf-8"?>
-<w:ftr xmlns:wpc="http://schemas.microsoft.com/office/word/2010/wordprocessingCanvas" xmlns:cx="http://schemas.microsoft.com/office/drawing/2014/chartex" xmlns:cx1="http://schemas.microsoft.com/office/drawing/2015/9/8/chartex" xmlns:mc="http://schemas.openxmlformats.org/markup-compatibility/2006" xmlns:o="urn:schemas-microsoft-com:office:office" xmlns:r="http://schemas.openxmlformats.org/officeDocument/2006/relationships" xmlns:m="http://schemas.openxmlformats.org/officeDocument/2006/math" xmlns:v="urn:schemas-microsoft-com:vml" xmlns:wp14="http://schemas.microsoft.com/office/word/2010/wordprocessingDrawing" xmlns:wp="http://schemas.openxmlformats.org/drawingml/2006/wordprocessingDrawing" xmlns:w10="urn:schemas-microsoft-com:office:word" xmlns:w="http://schemas.openxmlformats.org/wordprocessingml/2006/main" xmlns:w14="http://schemas.microsoft.com/office/word/2010/wordml" xmlns:w15="http://schemas.microsoft.com/office/word/2012/wordml" xmlns:w16se="http://schemas.microsoft.com/office/word/2015/wordml/symex" xmlns:wpg="http://schemas.microsoft.com/office/word/2010/wordprocessingGroup" xmlns:wpi="http://schemas.microsoft.com/office/word/2010/wordprocessingInk" xmlns:wne="http://schemas.microsoft.com/office/word/2006/wordml" xmlns:wps="http://schemas.microsoft.com/office/word/2010/wordprocessingShape" mc:Ignorable="w14 w15 w16se wp14">
+<w:ftr xmlns:wpc="http://schemas.microsoft.com/office/word/2010/wordprocessingCanvas" xmlns:cx="http://schemas.microsoft.com/office/drawing/2014/chartex" xmlns:cx1="http://schemas.microsoft.com/office/drawing/2015/9/8/chartex" xmlns:cx2="http://schemas.microsoft.com/office/drawing/2015/10/21/chartex" xmlns:cx3="http://schemas.microsoft.com/office/drawing/2016/5/9/chartex" xmlns:cx4="http://schemas.microsoft.com/office/drawing/2016/5/10/chartex" xmlns:cx5="http://schemas.microsoft.com/office/drawing/2016/5/11/chartex" xmlns:cx6="http://schemas.microsoft.com/office/drawing/2016/5/12/chartex" xmlns:cx7="http://schemas.microsoft.com/office/drawing/2016/5/13/chartex" xmlns:cx8="http://schemas.microsoft.com/office/drawing/2016/5/14/chartex" xmlns:mc="http://schemas.openxmlformats.org/markup-compatibility/2006" xmlns:aink="http://schemas.microsoft.com/office/drawing/2016/ink" xmlns:am3d="http://schemas.microsoft.com/office/drawing/2017/model3d" xmlns:o="urn:schemas-microsoft-com:office:office" xmlns:oel="http://schemas.microsoft.com/office/2019/extlst" xmlns:r="http://schemas.openxmlformats.org/officeDocument/2006/relationships" xmlns:m="http://schemas.openxmlformats.org/officeDocument/2006/math" xmlns:v="urn:schemas-microsoft-com:vml" xmlns:wp14="http://schemas.microsoft.com/office/word/2010/wordprocessingDrawing" xmlns:wp="http://schemas.openxmlformats.org/drawingml/2006/wordprocessingDrawing" xmlns:w10="urn:schemas-microsoft-com:office:word" xmlns:w="http://schemas.openxmlformats.org/wordprocessingml/2006/main" xmlns:w14="http://schemas.microsoft.com/office/word/2010/wordml" xmlns:w15="http://schemas.microsoft.com/office/word/2012/wordml" xmlns:w16cex="http://schemas.microsoft.com/office/word/2018/wordml/cex" xmlns:w16cid="http://schemas.microsoft.com/office/word/2016/wordml/cid" xmlns:w16="http://schemas.microsoft.com/office/word/2018/wordml" xmlns:w16sdtdh="http://schemas.microsoft.com/office/word/2020/wordml/sdtdatahash" xmlns:w16se="http://schemas.microsoft.com/office/word/2015/wordml/symex" xmlns:wpg="http://schemas.microsoft.com/office/word/2010/wordprocessingGroup" xmlns:wpi="http://schemas.microsoft.com/office/word/2010/wordprocessingInk" xmlns:wne="http://schemas.microsoft.com/office/word/2006/wordml" xmlns:wps="http://schemas.microsoft.com/office/word/2010/wordprocessingShape" mc:Ignorable="w14 w15 w16se w16cid w16 w16cex w16sdtdh wp14">
   <w:tbl>
     <w:tblPr>
       <w:tblW w:w="0" w:type="auto"/>
@@ -8425,7 +8316,7 @@
 </file>
 
 <file path=word/footer3.xml><?xml version="1.0" encoding="utf-8"?>
-<w:ftr xmlns:wpc="http://schemas.microsoft.com/office/word/2010/wordprocessingCanvas" xmlns:cx="http://schemas.microsoft.com/office/drawing/2014/chartex" xmlns:cx1="http://schemas.microsoft.com/office/drawing/2015/9/8/chartex" xmlns:mc="http://schemas.openxmlformats.org/markup-compatibility/2006" xmlns:o="urn:schemas-microsoft-com:office:office" xmlns:r="http://schemas.openxmlformats.org/officeDocument/2006/relationships" xmlns:m="http://schemas.openxmlformats.org/officeDocument/2006/math" xmlns:v="urn:schemas-microsoft-com:vml" xmlns:wp14="http://schemas.microsoft.com/office/word/2010/wordprocessingDrawing" xmlns:wp="http://schemas.openxmlformats.org/drawingml/2006/wordprocessingDrawing" xmlns:w10="urn:schemas-microsoft-com:office:word" xmlns:w="http://schemas.openxmlformats.org/wordprocessingml/2006/main" xmlns:w14="http://schemas.microsoft.com/office/word/2010/wordml" xmlns:w15="http://schemas.microsoft.com/office/word/2012/wordml" xmlns:w16se="http://schemas.microsoft.com/office/word/2015/wordml/symex" xmlns:wpg="http://schemas.microsoft.com/office/word/2010/wordprocessingGroup" xmlns:wpi="http://schemas.microsoft.com/office/word/2010/wordprocessingInk" xmlns:wne="http://schemas.microsoft.com/office/word/2006/wordml" xmlns:wps="http://schemas.microsoft.com/office/word/2010/wordprocessingShape" mc:Ignorable="w14 w15 w16se wp14">
+<w:ftr xmlns:wpc="http://schemas.microsoft.com/office/word/2010/wordprocessingCanvas" xmlns:cx="http://schemas.microsoft.com/office/drawing/2014/chartex" xmlns:cx1="http://schemas.microsoft.com/office/drawing/2015/9/8/chartex" xmlns:cx2="http://schemas.microsoft.com/office/drawing/2015/10/21/chartex" xmlns:cx3="http://schemas.microsoft.com/office/drawing/2016/5/9/chartex" xmlns:cx4="http://schemas.microsoft.com/office/drawing/2016/5/10/chartex" xmlns:cx5="http://schemas.microsoft.com/office/drawing/2016/5/11/chartex" xmlns:cx6="http://schemas.microsoft.com/office/drawing/2016/5/12/chartex" xmlns:cx7="http://schemas.microsoft.com/office/drawing/2016/5/13/chartex" xmlns:cx8="http://schemas.microsoft.com/office/drawing/2016/5/14/chartex" xmlns:mc="http://schemas.openxmlformats.org/markup-compatibility/2006" xmlns:aink="http://schemas.microsoft.com/office/drawing/2016/ink" xmlns:am3d="http://schemas.microsoft.com/office/drawing/2017/model3d" xmlns:o="urn:schemas-microsoft-com:office:office" xmlns:oel="http://schemas.microsoft.com/office/2019/extlst" xmlns:r="http://schemas.openxmlformats.org/officeDocument/2006/relationships" xmlns:m="http://schemas.openxmlformats.org/officeDocument/2006/math" xmlns:v="urn:schemas-microsoft-com:vml" xmlns:wp14="http://schemas.microsoft.com/office/word/2010/wordprocessingDrawing" xmlns:wp="http://schemas.openxmlformats.org/drawingml/2006/wordprocessingDrawing" xmlns:w10="urn:schemas-microsoft-com:office:word" xmlns:w="http://schemas.openxmlformats.org/wordprocessingml/2006/main" xmlns:w14="http://schemas.microsoft.com/office/word/2010/wordml" xmlns:w15="http://schemas.microsoft.com/office/word/2012/wordml" xmlns:w16cex="http://schemas.microsoft.com/office/word/2018/wordml/cex" xmlns:w16cid="http://schemas.microsoft.com/office/word/2016/wordml/cid" xmlns:w16="http://schemas.microsoft.com/office/word/2018/wordml" xmlns:w16sdtdh="http://schemas.microsoft.com/office/word/2020/wordml/sdtdatahash" xmlns:w16se="http://schemas.microsoft.com/office/word/2015/wordml/symex" xmlns:wpg="http://schemas.microsoft.com/office/word/2010/wordprocessingGroup" xmlns:wpi="http://schemas.microsoft.com/office/word/2010/wordprocessingInk" xmlns:wne="http://schemas.microsoft.com/office/word/2006/wordml" xmlns:wps="http://schemas.microsoft.com/office/word/2010/wordprocessingShape" mc:Ignorable="w14 w15 w16se w16cid w16 w16cex w16sdtdh wp14">
   <w:p>
     <w:pPr>
       <w:pStyle w:val="Footer"/>
@@ -8435,7 +8326,7 @@
 </file>
 
 <file path=word/footnotes.xml><?xml version="1.0" encoding="utf-8"?>
-<w:footnotes xmlns:wpc="http://schemas.microsoft.com/office/word/2010/wordprocessingCanvas" xmlns:cx="http://schemas.microsoft.com/office/drawing/2014/chartex" xmlns:cx1="http://schemas.microsoft.com/office/drawing/2015/9/8/chartex" xmlns:mc="http://schemas.openxmlformats.org/markup-compatibility/2006" xmlns:o="urn:schemas-microsoft-com:office:office" xmlns:r="http://schemas.openxmlformats.org/officeDocument/2006/relationships" xmlns:m="http://schemas.openxmlformats.org/officeDocument/2006/math" xmlns:v="urn:schemas-microsoft-com:vml" xmlns:wp14="http://schemas.microsoft.com/office/word/2010/wordprocessingDrawing" xmlns:wp="http://schemas.openxmlformats.org/drawingml/2006/wordprocessingDrawing" xmlns:w10="urn:schemas-microsoft-com:office:word" xmlns:w="http://schemas.openxmlformats.org/wordprocessingml/2006/main" xmlns:w14="http://schemas.microsoft.com/office/word/2010/wordml" xmlns:w15="http://schemas.microsoft.com/office/word/2012/wordml" xmlns:w16se="http://schemas.microsoft.com/office/word/2015/wordml/symex" xmlns:wpg="http://schemas.microsoft.com/office/word/2010/wordprocessingGroup" xmlns:wpi="http://schemas.microsoft.com/office/word/2010/wordprocessingInk" xmlns:wne="http://schemas.microsoft.com/office/word/2006/wordml" xmlns:wps="http://schemas.microsoft.com/office/word/2010/wordprocessingShape" mc:Ignorable="w14 w15 w16se wp14">
+<w:footnotes xmlns:wpc="http://schemas.microsoft.com/office/word/2010/wordprocessingCanvas" xmlns:cx="http://schemas.microsoft.com/office/drawing/2014/chartex" xmlns:cx1="http://schemas.microsoft.com/office/drawing/2015/9/8/chartex" xmlns:cx2="http://schemas.microsoft.com/office/drawing/2015/10/21/chartex" xmlns:cx3="http://schemas.microsoft.com/office/drawing/2016/5/9/chartex" xmlns:cx4="http://schemas.microsoft.com/office/drawing/2016/5/10/chartex" xmlns:cx5="http://schemas.microsoft.com/office/drawing/2016/5/11/chartex" xmlns:cx6="http://schemas.microsoft.com/office/drawing/2016/5/12/chartex" xmlns:cx7="http://schemas.microsoft.com/office/drawing/2016/5/13/chartex" xmlns:cx8="http://schemas.microsoft.com/office/drawing/2016/5/14/chartex" xmlns:mc="http://schemas.openxmlformats.org/markup-compatibility/2006" xmlns:aink="http://schemas.microsoft.com/office/drawing/2016/ink" xmlns:am3d="http://schemas.microsoft.com/office/drawing/2017/model3d" xmlns:o="urn:schemas-microsoft-com:office:office" xmlns:oel="http://schemas.microsoft.com/office/2019/extlst" xmlns:r="http://schemas.openxmlformats.org/officeDocument/2006/relationships" xmlns:m="http://schemas.openxmlformats.org/officeDocument/2006/math" xmlns:v="urn:schemas-microsoft-com:vml" xmlns:wp14="http://schemas.microsoft.com/office/word/2010/wordprocessingDrawing" xmlns:wp="http://schemas.openxmlformats.org/drawingml/2006/wordprocessingDrawing" xmlns:w10="urn:schemas-microsoft-com:office:word" xmlns:w="http://schemas.openxmlformats.org/wordprocessingml/2006/main" xmlns:w14="http://schemas.microsoft.com/office/word/2010/wordml" xmlns:w15="http://schemas.microsoft.com/office/word/2012/wordml" xmlns:w16cex="http://schemas.microsoft.com/office/word/2018/wordml/cex" xmlns:w16cid="http://schemas.microsoft.com/office/word/2016/wordml/cid" xmlns:w16="http://schemas.microsoft.com/office/word/2018/wordml" xmlns:w16sdtdh="http://schemas.microsoft.com/office/word/2020/wordml/sdtdatahash" xmlns:w16se="http://schemas.microsoft.com/office/word/2015/wordml/symex" xmlns:wpg="http://schemas.microsoft.com/office/word/2010/wordprocessingGroup" xmlns:wpi="http://schemas.microsoft.com/office/word/2010/wordprocessingInk" xmlns:wne="http://schemas.microsoft.com/office/word/2006/wordml" xmlns:wps="http://schemas.microsoft.com/office/word/2010/wordprocessingShape" mc:Ignorable="w14 w15 w16se w16cid w16 w16cex w16sdtdh wp14">
   <w:footnote w:type="separator" w:id="-1">
     <w:p>
       <w:r>
@@ -8454,7 +8345,7 @@
 </file>
 
 <file path=word/header1.xml><?xml version="1.0" encoding="utf-8"?>
-<w:hdr xmlns:wpc="http://schemas.microsoft.com/office/word/2010/wordprocessingCanvas" xmlns:cx="http://schemas.microsoft.com/office/drawing/2014/chartex" xmlns:cx1="http://schemas.microsoft.com/office/drawing/2015/9/8/chartex" xmlns:mc="http://schemas.openxmlformats.org/markup-compatibility/2006" xmlns:o="urn:schemas-microsoft-com:office:office" xmlns:r="http://schemas.openxmlformats.org/officeDocument/2006/relationships" xmlns:m="http://schemas.openxmlformats.org/officeDocument/2006/math" xmlns:v="urn:schemas-microsoft-com:vml" xmlns:wp14="http://schemas.microsoft.com/office/word/2010/wordprocessingDrawing" xmlns:wp="http://schemas.openxmlformats.org/drawingml/2006/wordprocessingDrawing" xmlns:w10="urn:schemas-microsoft-com:office:word" xmlns:w="http://schemas.openxmlformats.org/wordprocessingml/2006/main" xmlns:w14="http://schemas.microsoft.com/office/word/2010/wordml" xmlns:w15="http://schemas.microsoft.com/office/word/2012/wordml" xmlns:w16se="http://schemas.microsoft.com/office/word/2015/wordml/symex" xmlns:wpg="http://schemas.microsoft.com/office/word/2010/wordprocessingGroup" xmlns:wpi="http://schemas.microsoft.com/office/word/2010/wordprocessingInk" xmlns:wne="http://schemas.microsoft.com/office/word/2006/wordml" xmlns:wps="http://schemas.microsoft.com/office/word/2010/wordprocessingShape" mc:Ignorable="w14 w15 w16se wp14">
+<w:hdr xmlns:wpc="http://schemas.microsoft.com/office/word/2010/wordprocessingCanvas" xmlns:cx="http://schemas.microsoft.com/office/drawing/2014/chartex" xmlns:cx1="http://schemas.microsoft.com/office/drawing/2015/9/8/chartex" xmlns:cx2="http://schemas.microsoft.com/office/drawing/2015/10/21/chartex" xmlns:cx3="http://schemas.microsoft.com/office/drawing/2016/5/9/chartex" xmlns:cx4="http://schemas.microsoft.com/office/drawing/2016/5/10/chartex" xmlns:cx5="http://schemas.microsoft.com/office/drawing/2016/5/11/chartex" xmlns:cx6="http://schemas.microsoft.com/office/drawing/2016/5/12/chartex" xmlns:cx7="http://schemas.microsoft.com/office/drawing/2016/5/13/chartex" xmlns:cx8="http://schemas.microsoft.com/office/drawing/2016/5/14/chartex" xmlns:mc="http://schemas.openxmlformats.org/markup-compatibility/2006" xmlns:aink="http://schemas.microsoft.com/office/drawing/2016/ink" xmlns:am3d="http://schemas.microsoft.com/office/drawing/2017/model3d" xmlns:o="urn:schemas-microsoft-com:office:office" xmlns:oel="http://schemas.microsoft.com/office/2019/extlst" xmlns:r="http://schemas.openxmlformats.org/officeDocument/2006/relationships" xmlns:m="http://schemas.openxmlformats.org/officeDocument/2006/math" xmlns:v="urn:schemas-microsoft-com:vml" xmlns:wp14="http://schemas.microsoft.com/office/word/2010/wordprocessingDrawing" xmlns:wp="http://schemas.openxmlformats.org/drawingml/2006/wordprocessingDrawing" xmlns:w10="urn:schemas-microsoft-com:office:word" xmlns:w="http://schemas.openxmlformats.org/wordprocessingml/2006/main" xmlns:w14="http://schemas.microsoft.com/office/word/2010/wordml" xmlns:w15="http://schemas.microsoft.com/office/word/2012/wordml" xmlns:w16cex="http://schemas.microsoft.com/office/word/2018/wordml/cex" xmlns:w16cid="http://schemas.microsoft.com/office/word/2016/wordml/cid" xmlns:w16="http://schemas.microsoft.com/office/word/2018/wordml" xmlns:w16sdtdh="http://schemas.microsoft.com/office/word/2020/wordml/sdtdatahash" xmlns:w16se="http://schemas.microsoft.com/office/word/2015/wordml/symex" xmlns:wpg="http://schemas.microsoft.com/office/word/2010/wordprocessingGroup" xmlns:wpi="http://schemas.microsoft.com/office/word/2010/wordprocessingInk" xmlns:wne="http://schemas.microsoft.com/office/word/2006/wordml" xmlns:wps="http://schemas.microsoft.com/office/word/2010/wordprocessingShape" mc:Ignorable="w14 w15 w16se w16cid w16 w16cex w16sdtdh wp14">
   <w:p>
     <w:pPr>
       <w:rPr>
@@ -8484,6 +8375,7 @@
         <w:sz w:val="36"/>
       </w:rPr>
     </w:pPr>
+    <w:proofErr w:type="spellStart"/>
     <w:r>
       <w:rPr>
         <w:rFonts w:ascii="Arial" w:hAnsi="Arial"/>
@@ -8492,6 +8384,7 @@
       </w:rPr>
       <w:t>Intalica</w:t>
     </w:r>
+    <w:proofErr w:type="spellEnd"/>
   </w:p>
   <w:p>
     <w:pPr>
@@ -8513,7 +8406,7 @@
 </file>
 
 <file path=word/header2.xml><?xml version="1.0" encoding="utf-8"?>
-<w:hdr xmlns:wpc="http://schemas.microsoft.com/office/word/2010/wordprocessingCanvas" xmlns:cx="http://schemas.microsoft.com/office/drawing/2014/chartex" xmlns:cx1="http://schemas.microsoft.com/office/drawing/2015/9/8/chartex" xmlns:mc="http://schemas.openxmlformats.org/markup-compatibility/2006" xmlns:o="urn:schemas-microsoft-com:office:office" xmlns:r="http://schemas.openxmlformats.org/officeDocument/2006/relationships" xmlns:m="http://schemas.openxmlformats.org/officeDocument/2006/math" xmlns:v="urn:schemas-microsoft-com:vml" xmlns:wp14="http://schemas.microsoft.com/office/word/2010/wordprocessingDrawing" xmlns:wp="http://schemas.openxmlformats.org/drawingml/2006/wordprocessingDrawing" xmlns:w10="urn:schemas-microsoft-com:office:word" xmlns:w="http://schemas.openxmlformats.org/wordprocessingml/2006/main" xmlns:w14="http://schemas.microsoft.com/office/word/2010/wordml" xmlns:w15="http://schemas.microsoft.com/office/word/2012/wordml" xmlns:w16se="http://schemas.microsoft.com/office/word/2015/wordml/symex" xmlns:wpg="http://schemas.microsoft.com/office/word/2010/wordprocessingGroup" xmlns:wpi="http://schemas.microsoft.com/office/word/2010/wordprocessingInk" xmlns:wne="http://schemas.microsoft.com/office/word/2006/wordml" xmlns:wps="http://schemas.microsoft.com/office/word/2010/wordprocessingShape" mc:Ignorable="w14 w15 w16se wp14">
+<w:hdr xmlns:wpc="http://schemas.microsoft.com/office/word/2010/wordprocessingCanvas" xmlns:cx="http://schemas.microsoft.com/office/drawing/2014/chartex" xmlns:cx1="http://schemas.microsoft.com/office/drawing/2015/9/8/chartex" xmlns:cx2="http://schemas.microsoft.com/office/drawing/2015/10/21/chartex" xmlns:cx3="http://schemas.microsoft.com/office/drawing/2016/5/9/chartex" xmlns:cx4="http://schemas.microsoft.com/office/drawing/2016/5/10/chartex" xmlns:cx5="http://schemas.microsoft.com/office/drawing/2016/5/11/chartex" xmlns:cx6="http://schemas.microsoft.com/office/drawing/2016/5/12/chartex" xmlns:cx7="http://schemas.microsoft.com/office/drawing/2016/5/13/chartex" xmlns:cx8="http://schemas.microsoft.com/office/drawing/2016/5/14/chartex" xmlns:mc="http://schemas.openxmlformats.org/markup-compatibility/2006" xmlns:aink="http://schemas.microsoft.com/office/drawing/2016/ink" xmlns:am3d="http://schemas.microsoft.com/office/drawing/2017/model3d" xmlns:o="urn:schemas-microsoft-com:office:office" xmlns:oel="http://schemas.microsoft.com/office/2019/extlst" xmlns:r="http://schemas.openxmlformats.org/officeDocument/2006/relationships" xmlns:m="http://schemas.openxmlformats.org/officeDocument/2006/math" xmlns:v="urn:schemas-microsoft-com:vml" xmlns:wp14="http://schemas.microsoft.com/office/word/2010/wordprocessingDrawing" xmlns:wp="http://schemas.openxmlformats.org/drawingml/2006/wordprocessingDrawing" xmlns:w10="urn:schemas-microsoft-com:office:word" xmlns:w="http://schemas.openxmlformats.org/wordprocessingml/2006/main" xmlns:w14="http://schemas.microsoft.com/office/word/2010/wordml" xmlns:w15="http://schemas.microsoft.com/office/word/2012/wordml" xmlns:w16cex="http://schemas.microsoft.com/office/word/2018/wordml/cex" xmlns:w16cid="http://schemas.microsoft.com/office/word/2016/wordml/cid" xmlns:w16="http://schemas.microsoft.com/office/word/2018/wordml" xmlns:w16sdtdh="http://schemas.microsoft.com/office/word/2020/wordml/sdtdatahash" xmlns:w16se="http://schemas.microsoft.com/office/word/2015/wordml/symex" xmlns:wpg="http://schemas.microsoft.com/office/word/2010/wordprocessingGroup" xmlns:wpi="http://schemas.microsoft.com/office/word/2010/wordprocessingInk" xmlns:wne="http://schemas.microsoft.com/office/word/2006/wordml" xmlns:wps="http://schemas.microsoft.com/office/word/2010/wordprocessingShape" mc:Ignorable="w14 w15 w16se w16cid w16 w16cex w16sdtdh wp14">
   <w:tbl>
     <w:tblPr>
       <w:tblW w:w="0" w:type="auto"/>
@@ -8665,7 +8558,7 @@
 </file>
 
 <file path=word/header3.xml><?xml version="1.0" encoding="utf-8"?>
-<w:hdr xmlns:wpc="http://schemas.microsoft.com/office/word/2010/wordprocessingCanvas" xmlns:cx="http://schemas.microsoft.com/office/drawing/2014/chartex" xmlns:cx1="http://schemas.microsoft.com/office/drawing/2015/9/8/chartex" xmlns:mc="http://schemas.openxmlformats.org/markup-compatibility/2006" xmlns:o="urn:schemas-microsoft-com:office:office" xmlns:r="http://schemas.openxmlformats.org/officeDocument/2006/relationships" xmlns:m="http://schemas.openxmlformats.org/officeDocument/2006/math" xmlns:v="urn:schemas-microsoft-com:vml" xmlns:wp14="http://schemas.microsoft.com/office/word/2010/wordprocessingDrawing" xmlns:wp="http://schemas.openxmlformats.org/drawingml/2006/wordprocessingDrawing" xmlns:w10="urn:schemas-microsoft-com:office:word" xmlns:w="http://schemas.openxmlformats.org/wordprocessingml/2006/main" xmlns:w14="http://schemas.microsoft.com/office/word/2010/wordml" xmlns:w15="http://schemas.microsoft.com/office/word/2012/wordml" xmlns:w16se="http://schemas.microsoft.com/office/word/2015/wordml/symex" xmlns:wpg="http://schemas.microsoft.com/office/word/2010/wordprocessingGroup" xmlns:wpi="http://schemas.microsoft.com/office/word/2010/wordprocessingInk" xmlns:wne="http://schemas.microsoft.com/office/word/2006/wordml" xmlns:wps="http://schemas.microsoft.com/office/word/2010/wordprocessingShape" mc:Ignorable="w14 w15 w16se wp14">
+<w:hdr xmlns:wpc="http://schemas.microsoft.com/office/word/2010/wordprocessingCanvas" xmlns:cx="http://schemas.microsoft.com/office/drawing/2014/chartex" xmlns:cx1="http://schemas.microsoft.com/office/drawing/2015/9/8/chartex" xmlns:cx2="http://schemas.microsoft.com/office/drawing/2015/10/21/chartex" xmlns:cx3="http://schemas.microsoft.com/office/drawing/2016/5/9/chartex" xmlns:cx4="http://schemas.microsoft.com/office/drawing/2016/5/10/chartex" xmlns:cx5="http://schemas.microsoft.com/office/drawing/2016/5/11/chartex" xmlns:cx6="http://schemas.microsoft.com/office/drawing/2016/5/12/chartex" xmlns:cx7="http://schemas.microsoft.com/office/drawing/2016/5/13/chartex" xmlns:cx8="http://schemas.microsoft.com/office/drawing/2016/5/14/chartex" xmlns:mc="http://schemas.openxmlformats.org/markup-compatibility/2006" xmlns:aink="http://schemas.microsoft.com/office/drawing/2016/ink" xmlns:am3d="http://schemas.microsoft.com/office/drawing/2017/model3d" xmlns:o="urn:schemas-microsoft-com:office:office" xmlns:oel="http://schemas.microsoft.com/office/2019/extlst" xmlns:r="http://schemas.openxmlformats.org/officeDocument/2006/relationships" xmlns:m="http://schemas.openxmlformats.org/officeDocument/2006/math" xmlns:v="urn:schemas-microsoft-com:vml" xmlns:wp14="http://schemas.microsoft.com/office/word/2010/wordprocessingDrawing" xmlns:wp="http://schemas.openxmlformats.org/drawingml/2006/wordprocessingDrawing" xmlns:w10="urn:schemas-microsoft-com:office:word" xmlns:w="http://schemas.openxmlformats.org/wordprocessingml/2006/main" xmlns:w14="http://schemas.microsoft.com/office/word/2010/wordml" xmlns:w15="http://schemas.microsoft.com/office/word/2012/wordml" xmlns:w16cex="http://schemas.microsoft.com/office/word/2018/wordml/cex" xmlns:w16cid="http://schemas.microsoft.com/office/word/2016/wordml/cid" xmlns:w16="http://schemas.microsoft.com/office/word/2018/wordml" xmlns:w16sdtdh="http://schemas.microsoft.com/office/word/2020/wordml/sdtdatahash" xmlns:w16se="http://schemas.microsoft.com/office/word/2015/wordml/symex" xmlns:wpg="http://schemas.microsoft.com/office/word/2010/wordprocessingGroup" xmlns:wpi="http://schemas.microsoft.com/office/word/2010/wordprocessingInk" xmlns:wne="http://schemas.microsoft.com/office/word/2006/wordml" xmlns:wps="http://schemas.microsoft.com/office/word/2010/wordprocessingShape" mc:Ignorable="w14 w15 w16se w16cid w16 w16cex w16sdtdh wp14">
   <w:p>
     <w:pPr>
       <w:pStyle w:val="Header"/>
@@ -8675,7 +8568,7 @@
 </file>
 
 <file path=word/numbering.xml><?xml version="1.0" encoding="utf-8"?>
-<w:numbering xmlns:wpc="http://schemas.microsoft.com/office/word/2010/wordprocessingCanvas" xmlns:cx="http://schemas.microsoft.com/office/drawing/2014/chartex" xmlns:cx1="http://schemas.microsoft.com/office/drawing/2015/9/8/chartex" xmlns:mc="http://schemas.openxmlformats.org/markup-compatibility/2006" xmlns:o="urn:schemas-microsoft-com:office:office" xmlns:r="http://schemas.openxmlformats.org/officeDocument/2006/relationships" xmlns:m="http://schemas.openxmlformats.org/officeDocument/2006/math" xmlns:v="urn:schemas-microsoft-com:vml" xmlns:wp14="http://schemas.microsoft.com/office/word/2010/wordprocessingDrawing" xmlns:wp="http://schemas.openxmlformats.org/drawingml/2006/wordprocessingDrawing" xmlns:w10="urn:schemas-microsoft-com:office:word" xmlns:w="http://schemas.openxmlformats.org/wordprocessingml/2006/main" xmlns:w14="http://schemas.microsoft.com/office/word/2010/wordml" xmlns:w15="http://schemas.microsoft.com/office/word/2012/wordml" xmlns:w16se="http://schemas.microsoft.com/office/word/2015/wordml/symex" xmlns:wpg="http://schemas.microsoft.com/office/word/2010/wordprocessingGroup" xmlns:wpi="http://schemas.microsoft.com/office/word/2010/wordprocessingInk" xmlns:wne="http://schemas.microsoft.com/office/word/2006/wordml" xmlns:wps="http://schemas.microsoft.com/office/word/2010/wordprocessingShape" mc:Ignorable="w14 w15 w16se wp14">
+<w:numbering xmlns:wpc="http://schemas.microsoft.com/office/word/2010/wordprocessingCanvas" xmlns:cx="http://schemas.microsoft.com/office/drawing/2014/chartex" xmlns:cx1="http://schemas.microsoft.com/office/drawing/2015/9/8/chartex" xmlns:cx2="http://schemas.microsoft.com/office/drawing/2015/10/21/chartex" xmlns:cx3="http://schemas.microsoft.com/office/drawing/2016/5/9/chartex" xmlns:cx4="http://schemas.microsoft.com/office/drawing/2016/5/10/chartex" xmlns:cx5="http://schemas.microsoft.com/office/drawing/2016/5/11/chartex" xmlns:cx6="http://schemas.microsoft.com/office/drawing/2016/5/12/chartex" xmlns:cx7="http://schemas.microsoft.com/office/drawing/2016/5/13/chartex" xmlns:cx8="http://schemas.microsoft.com/office/drawing/2016/5/14/chartex" xmlns:mc="http://schemas.openxmlformats.org/markup-compatibility/2006" xmlns:aink="http://schemas.microsoft.com/office/drawing/2016/ink" xmlns:am3d="http://schemas.microsoft.com/office/drawing/2017/model3d" xmlns:o="urn:schemas-microsoft-com:office:office" xmlns:oel="http://schemas.microsoft.com/office/2019/extlst" xmlns:r="http://schemas.openxmlformats.org/officeDocument/2006/relationships" xmlns:m="http://schemas.openxmlformats.org/officeDocument/2006/math" xmlns:v="urn:schemas-microsoft-com:vml" xmlns:wp14="http://schemas.microsoft.com/office/word/2010/wordprocessingDrawing" xmlns:wp="http://schemas.openxmlformats.org/drawingml/2006/wordprocessingDrawing" xmlns:w10="urn:schemas-microsoft-com:office:word" xmlns:w="http://schemas.openxmlformats.org/wordprocessingml/2006/main" xmlns:w14="http://schemas.microsoft.com/office/word/2010/wordml" xmlns:w15="http://schemas.microsoft.com/office/word/2012/wordml" xmlns:w16cex="http://schemas.microsoft.com/office/word/2018/wordml/cex" xmlns:w16cid="http://schemas.microsoft.com/office/word/2016/wordml/cid" xmlns:w16="http://schemas.microsoft.com/office/word/2018/wordml" xmlns:w16sdtdh="http://schemas.microsoft.com/office/word/2020/wordml/sdtdatahash" xmlns:w16se="http://schemas.microsoft.com/office/word/2015/wordml/symex" xmlns:wpg="http://schemas.microsoft.com/office/word/2010/wordprocessingGroup" xmlns:wpi="http://schemas.microsoft.com/office/word/2010/wordprocessingInk" xmlns:wne="http://schemas.microsoft.com/office/word/2006/wordml" xmlns:wps="http://schemas.microsoft.com/office/word/2010/wordprocessingShape" mc:Ignorable="w14 w15 w16se w16cid w16 w16cex w16sdtdh wp14">
   <w:abstractNum w:abstractNumId="0" w15:restartNumberingAfterBreak="0">
     <w:nsid w:val="FFFFFFFB"/>
     <w:multiLevelType w:val="multilevel"/>
@@ -9306,10 +9199,10 @@
       <w:lvlJc w:val="left"/>
     </w:lvl>
   </w:abstractNum>
-  <w:num w:numId="1">
+  <w:num w:numId="1" w16cid:durableId="402412548">
     <w:abstractNumId w:val="0"/>
   </w:num>
-  <w:num w:numId="2">
+  <w:num w:numId="2" w16cid:durableId="1534728311">
     <w:abstractNumId w:val="1"/>
     <w:lvlOverride w:ilvl="0">
       <w:lvl w:ilvl="0">
@@ -9327,80 +9220,80 @@
       </w:lvl>
     </w:lvlOverride>
   </w:num>
-  <w:num w:numId="3">
+  <w:num w:numId="3" w16cid:durableId="1727295655">
     <w:abstractNumId w:val="15"/>
   </w:num>
-  <w:num w:numId="4">
+  <w:num w:numId="4" w16cid:durableId="1245918258">
     <w:abstractNumId w:val="19"/>
   </w:num>
-  <w:num w:numId="5">
+  <w:num w:numId="5" w16cid:durableId="522086657">
     <w:abstractNumId w:val="17"/>
   </w:num>
-  <w:num w:numId="6">
+  <w:num w:numId="6" w16cid:durableId="467210288">
     <w:abstractNumId w:val="19"/>
   </w:num>
-  <w:num w:numId="7">
+  <w:num w:numId="7" w16cid:durableId="663244617">
     <w:abstractNumId w:val="10"/>
   </w:num>
-  <w:num w:numId="8">
+  <w:num w:numId="8" w16cid:durableId="231090542">
     <w:abstractNumId w:val="7"/>
   </w:num>
-  <w:num w:numId="9">
+  <w:num w:numId="9" w16cid:durableId="1710372679">
     <w:abstractNumId w:val="9"/>
   </w:num>
-  <w:num w:numId="10">
+  <w:num w:numId="10" w16cid:durableId="989283579">
     <w:abstractNumId w:val="2"/>
   </w:num>
-  <w:num w:numId="11">
+  <w:num w:numId="11" w16cid:durableId="774444622">
     <w:abstractNumId w:val="6"/>
   </w:num>
-  <w:num w:numId="12">
+  <w:num w:numId="12" w16cid:durableId="1709791903">
     <w:abstractNumId w:val="19"/>
   </w:num>
-  <w:num w:numId="13">
+  <w:num w:numId="13" w16cid:durableId="202988770">
     <w:abstractNumId w:val="19"/>
   </w:num>
-  <w:num w:numId="14">
+  <w:num w:numId="14" w16cid:durableId="995110001">
     <w:abstractNumId w:val="4"/>
   </w:num>
-  <w:num w:numId="15">
+  <w:num w:numId="15" w16cid:durableId="511922719">
     <w:abstractNumId w:val="8"/>
   </w:num>
-  <w:num w:numId="16">
+  <w:num w:numId="16" w16cid:durableId="1704401181">
     <w:abstractNumId w:val="11"/>
   </w:num>
-  <w:num w:numId="17">
+  <w:num w:numId="17" w16cid:durableId="953830083">
     <w:abstractNumId w:val="3"/>
   </w:num>
-  <w:num w:numId="18">
+  <w:num w:numId="18" w16cid:durableId="487792632">
     <w:abstractNumId w:val="5"/>
   </w:num>
-  <w:num w:numId="19">
+  <w:num w:numId="19" w16cid:durableId="1515994591">
     <w:abstractNumId w:val="14"/>
   </w:num>
-  <w:num w:numId="20">
+  <w:num w:numId="20" w16cid:durableId="2135520108">
     <w:abstractNumId w:val="19"/>
   </w:num>
-  <w:num w:numId="21">
+  <w:num w:numId="21" w16cid:durableId="1088424765">
     <w:abstractNumId w:val="19"/>
   </w:num>
-  <w:num w:numId="22">
+  <w:num w:numId="22" w16cid:durableId="1867526744">
     <w:abstractNumId w:val="16"/>
   </w:num>
-  <w:num w:numId="23">
+  <w:num w:numId="23" w16cid:durableId="1967008863">
     <w:abstractNumId w:val="18"/>
   </w:num>
-  <w:num w:numId="24">
+  <w:num w:numId="24" w16cid:durableId="1715233677">
     <w:abstractNumId w:val="13"/>
   </w:num>
-  <w:num w:numId="25">
+  <w:num w:numId="25" w16cid:durableId="1251352430">
     <w:abstractNumId w:val="12"/>
   </w:num>
 </w:numbering>
 </file>
 
 <file path=word/styles.xml><?xml version="1.0" encoding="utf-8"?>
-<w:styles xmlns:mc="http://schemas.openxmlformats.org/markup-compatibility/2006" xmlns:r="http://schemas.openxmlformats.org/officeDocument/2006/relationships" xmlns:w="http://schemas.openxmlformats.org/wordprocessingml/2006/main" xmlns:w14="http://schemas.microsoft.com/office/word/2010/wordml" xmlns:w15="http://schemas.microsoft.com/office/word/2012/wordml" xmlns:w16se="http://schemas.microsoft.com/office/word/2015/wordml/symex" mc:Ignorable="w14 w15 w16se">
+<w:styles xmlns:mc="http://schemas.openxmlformats.org/markup-compatibility/2006" xmlns:r="http://schemas.openxmlformats.org/officeDocument/2006/relationships" xmlns:w="http://schemas.openxmlformats.org/wordprocessingml/2006/main" xmlns:w14="http://schemas.microsoft.com/office/word/2010/wordml" xmlns:w15="http://schemas.microsoft.com/office/word/2012/wordml" xmlns:w16cex="http://schemas.microsoft.com/office/word/2018/wordml/cex" xmlns:w16cid="http://schemas.microsoft.com/office/word/2016/wordml/cid" xmlns:w16="http://schemas.microsoft.com/office/word/2018/wordml" xmlns:w16sdtdh="http://schemas.microsoft.com/office/word/2020/wordml/sdtdatahash" xmlns:w16se="http://schemas.microsoft.com/office/word/2015/wordml/symex" mc:Ignorable="w14 w15 w16se w16cid w16 w16cex w16sdtdh">
   <w:docDefaults>
     <w:rPrDefault>
       <w:rPr>
@@ -9410,7 +9303,7 @@
     </w:rPrDefault>
     <w:pPrDefault/>
   </w:docDefaults>
-  <w:latentStyles w:defLockedState="0" w:defUIPriority="0" w:defSemiHidden="0" w:defUnhideWhenUsed="0" w:defQFormat="0" w:count="371">
+  <w:latentStyles w:defLockedState="0" w:defUIPriority="0" w:defSemiHidden="0" w:defUnhideWhenUsed="0" w:defQFormat="0" w:count="376">
     <w:lsdException w:name="Normal" w:qFormat="1"/>
     <w:lsdException w:name="heading 1" w:qFormat="1"/>
     <w:lsdException w:name="heading 2" w:qFormat="1"/>
@@ -9510,7 +9403,6 @@
     <w:lsdException w:name="HTML Sample" w:semiHidden="1" w:unhideWhenUsed="1"/>
     <w:lsdException w:name="HTML Typewriter" w:semiHidden="1" w:unhideWhenUsed="1"/>
     <w:lsdException w:name="HTML Variable" w:semiHidden="1" w:unhideWhenUsed="1"/>
-    <w:lsdException w:name="Normal Table" w:semiHidden="1" w:unhideWhenUsed="1"/>
     <w:lsdException w:name="annotation subject" w:semiHidden="1" w:unhideWhenUsed="1"/>
     <w:lsdException w:name="No List" w:semiHidden="1" w:unhideWhenUsed="1"/>
     <w:lsdException w:name="Outline List 1" w:semiHidden="1" w:unhideWhenUsed="1"/>
@@ -9553,11 +9445,8 @@
     <w:lsdException w:name="Table Contemporary" w:semiHidden="1" w:unhideWhenUsed="1"/>
     <w:lsdException w:name="Table Elegant" w:semiHidden="1" w:unhideWhenUsed="1"/>
     <w:lsdException w:name="Table Professional" w:semiHidden="1" w:unhideWhenUsed="1"/>
-    <w:lsdException w:name="Table Subtle 1" w:semiHidden="1" w:unhideWhenUsed="1"/>
     <w:lsdException w:name="Table Subtle 2" w:semiHidden="1" w:unhideWhenUsed="1"/>
     <w:lsdException w:name="Table Web 1" w:semiHidden="1" w:unhideWhenUsed="1"/>
-    <w:lsdException w:name="Table Web 2" w:semiHidden="1" w:unhideWhenUsed="1"/>
-    <w:lsdException w:name="Table Web 3" w:semiHidden="1" w:unhideWhenUsed="1"/>
     <w:lsdException w:name="Balloon Text" w:semiHidden="1" w:unhideWhenUsed="1"/>
     <w:lsdException w:name="Table Theme" w:semiHidden="1" w:unhideWhenUsed="1"/>
     <w:lsdException w:name="Placeholder Text" w:semiHidden="1" w:uiPriority="99"/>
@@ -9775,6 +9664,11 @@
     <w:lsdException w:name="List Table 5 Dark Accent 6" w:uiPriority="50"/>
     <w:lsdException w:name="List Table 6 Colorful Accent 6" w:uiPriority="51"/>
     <w:lsdException w:name="List Table 7 Colorful Accent 6" w:uiPriority="52"/>
+    <w:lsdException w:name="Mention" w:semiHidden="1" w:uiPriority="99" w:unhideWhenUsed="1"/>
+    <w:lsdException w:name="Smart Hyperlink" w:semiHidden="1" w:uiPriority="99" w:unhideWhenUsed="1"/>
+    <w:lsdException w:name="Hashtag" w:semiHidden="1" w:uiPriority="99" w:unhideWhenUsed="1"/>
+    <w:lsdException w:name="Unresolved Mention" w:semiHidden="1" w:uiPriority="99" w:unhideWhenUsed="1"/>
+    <w:lsdException w:name="Smart Link" w:semiHidden="1" w:uiPriority="99" w:unhideWhenUsed="1"/>
   </w:latentStyles>
   <w:style w:type="paragraph" w:default="1" w:styleId="Normal">
     <w:name w:val="Normal"/>

</xml_diff>